<commit_message>
made some small changes to Word file"
</commit_message>
<xml_diff>
--- a/Git Actions.docx
+++ b/Git Actions.docx
@@ -4,103 +4,741 @@
   <w:body>
     <w:p>
       <w:pPr>
+        <w:pStyle w:val="Heading1"/>
         <w:jc w:val="center"/>
+      </w:pPr>
+      <w:r>
+        <w:t>CI/CD</w:t>
+      </w:r>
+      <w:r>
+        <w:t xml:space="preserve"> Overview</w:t>
+      </w:r>
+    </w:p>
+    <w:p>
+      <w:pPr>
+        <w:rPr>
+          <w:u w:val="single"/>
+        </w:rPr>
+      </w:pPr>
+      <w:r>
+        <w:rPr>
+          <w:u w:val="single"/>
+        </w:rPr>
+        <w:t xml:space="preserve">Context: </w:t>
+      </w:r>
+      <w:r>
+        <w:rPr>
+          <w:u w:val="single"/>
+        </w:rPr>
+        <w:t>What is CI/CD?</w:t>
+      </w:r>
+    </w:p>
+    <w:p/>
+    <w:p>
+      <w:r>
+        <w:t xml:space="preserve">CI/CD is continuous integration/continuous deployment. It means integrating code changes/feature development into the main branch continuously as the team produces it, rather than all at once. Continuous deployment means “shipping” the changes by putting them into a deployable environment continuously as soon as the team has validated them. </w:t>
+      </w:r>
+    </w:p>
+    <w:p/>
+    <w:p>
+      <w:pPr>
+        <w:pStyle w:val="Heading2"/>
+      </w:pPr>
+      <w:r>
+        <w:t>GitHub Actions</w:t>
+      </w:r>
+    </w:p>
+    <w:p>
+      <w:pPr>
+        <w:pStyle w:val="Heading3"/>
+      </w:pPr>
+      <w:r>
+        <w:t>What?</w:t>
+      </w:r>
+    </w:p>
+    <w:p>
+      <w:pPr>
+        <w:pStyle w:val="ListParagraph"/>
+        <w:numPr>
+          <w:ilvl w:val="0"/>
+          <w:numId w:val="3"/>
+        </w:numPr>
+      </w:pPr>
+      <w:r>
+        <w:t>Automate build, test, and deployment of features</w:t>
+      </w:r>
+    </w:p>
+    <w:p>
+      <w:pPr>
+        <w:pStyle w:val="ListParagraph"/>
+        <w:numPr>
+          <w:ilvl w:val="0"/>
+          <w:numId w:val="3"/>
+        </w:numPr>
+      </w:pPr>
+      <w:r>
+        <w:t xml:space="preserve">Github’s </w:t>
+      </w:r>
+      <w:r>
+        <w:t xml:space="preserve">play at </w:t>
+      </w:r>
+      <w:r>
+        <w:t>CI/CD functionality</w:t>
+      </w:r>
+    </w:p>
+    <w:p>
+      <w:pPr>
+        <w:pStyle w:val="Heading3"/>
+      </w:pPr>
+      <w:r>
+        <w:t>Why?</w:t>
+      </w:r>
+    </w:p>
+    <w:p>
+      <w:pPr>
+        <w:pStyle w:val="ListParagraph"/>
+        <w:numPr>
+          <w:ilvl w:val="0"/>
+          <w:numId w:val="3"/>
+        </w:numPr>
+      </w:pPr>
+      <w:r>
+        <w:t>Very easy to u</w:t>
+      </w:r>
+      <w:r>
+        <w:t>se/setup</w:t>
+      </w:r>
+    </w:p>
+    <w:p>
+      <w:pPr>
+        <w:pStyle w:val="ListParagraph"/>
+        <w:numPr>
+          <w:ilvl w:val="0"/>
+          <w:numId w:val="3"/>
+        </w:numPr>
+      </w:pPr>
+      <w:r>
+        <w:t>E</w:t>
+      </w:r>
+      <w:r>
+        <w:t>asy to pick up if you already know Git (most people do)</w:t>
+      </w:r>
+    </w:p>
+    <w:p>
+      <w:pPr>
+        <w:pStyle w:val="ListParagraph"/>
+        <w:numPr>
+          <w:ilvl w:val="0"/>
+          <w:numId w:val="3"/>
+        </w:numPr>
+      </w:pPr>
+      <w:r>
+        <w:t>Tight, seamless integrations with GitHub</w:t>
+      </w:r>
+      <w:r>
+        <w:t xml:space="preserve">; every Github event (for example, push, PR, etc.) can be linked to an </w:t>
+      </w:r>
+      <w:r>
+        <w:t xml:space="preserve">GitHub </w:t>
+      </w:r>
+      <w:r>
+        <w:t>Action</w:t>
+      </w:r>
+      <w:r>
+        <w:t xml:space="preserve"> – </w:t>
+      </w:r>
+      <w:r>
+        <w:rPr>
+          <w:b/>
+          <w:bCs/>
+        </w:rPr>
+        <w:t>is your source code already in Github?</w:t>
+      </w:r>
+      <w:r>
+        <w:rPr>
+          <w:b/>
+          <w:bCs/>
+        </w:rPr>
+        <w:t xml:space="preserve"> </w:t>
+      </w:r>
+    </w:p>
+    <w:p>
+      <w:pPr>
+        <w:pStyle w:val="ListParagraph"/>
+        <w:numPr>
+          <w:ilvl w:val="0"/>
+          <w:numId w:val="3"/>
+        </w:numPr>
+      </w:pPr>
+      <w:r>
+        <w:t xml:space="preserve">Pay as you go pricing (similar to AWS cloud) </w:t>
+      </w:r>
+    </w:p>
+    <w:p>
+      <w:pPr>
+        <w:pStyle w:val="ListParagraph"/>
+        <w:numPr>
+          <w:ilvl w:val="0"/>
+          <w:numId w:val="3"/>
+        </w:numPr>
+      </w:pPr>
+      <w:r>
+        <w:t>Build a pilot with no cost; if you like it, can upgrade to a paid version with more minutes</w:t>
+      </w:r>
+    </w:p>
+    <w:p>
+      <w:pPr>
+        <w:pStyle w:val="ListParagraph"/>
+        <w:numPr>
+          <w:ilvl w:val="0"/>
+          <w:numId w:val="3"/>
+        </w:numPr>
+      </w:pPr>
+      <w:r>
+        <w:t>Virtual machine can be easily setup in any configuration</w:t>
+      </w:r>
+    </w:p>
+    <w:p>
+      <w:pPr>
+        <w:pStyle w:val="ListParagraph"/>
+        <w:numPr>
+          <w:ilvl w:val="0"/>
+          <w:numId w:val="3"/>
+        </w:numPr>
+      </w:pPr>
+      <w:r>
+        <w:t>Huge, dynamic community marketplace of “Git Actions”</w:t>
+      </w:r>
+      <w:r>
+        <w:t xml:space="preserve"> – use other “Actions” written by the community without needing to re-invent the wheel</w:t>
+      </w:r>
+    </w:p>
+    <w:p>
+      <w:pPr>
+        <w:pStyle w:val="ListParagraph"/>
+        <w:numPr>
+          <w:ilvl w:val="0"/>
+          <w:numId w:val="3"/>
+        </w:numPr>
+      </w:pPr>
+      <w:r>
+        <w:t xml:space="preserve">Github Actions is a fully managed service by GitHub, so you don’t need to know how to scale and operate the infrastructure to run it. </w:t>
+      </w:r>
+      <w:r>
+        <w:t>[vs Jenkins]</w:t>
+      </w:r>
+    </w:p>
+    <w:p>
+      <w:pPr>
+        <w:tabs>
+          <w:tab w:val="left" w:pos="3404"/>
+        </w:tabs>
+      </w:pPr>
+      <w:r>
+        <w:tab/>
+      </w:r>
+    </w:p>
+    <w:p>
+      <w:pPr>
+        <w:tabs>
+          <w:tab w:val="left" w:pos="3404"/>
+        </w:tabs>
+      </w:pPr>
+    </w:p>
+    <w:p>
+      <w:pPr>
+        <w:tabs>
+          <w:tab w:val="left" w:pos="3404"/>
+        </w:tabs>
+      </w:pPr>
+    </w:p>
+    <w:p>
+      <w:pPr>
+        <w:tabs>
+          <w:tab w:val="left" w:pos="3404"/>
+        </w:tabs>
+      </w:pPr>
+    </w:p>
+    <w:p>
+      <w:pPr>
+        <w:tabs>
+          <w:tab w:val="left" w:pos="3404"/>
+        </w:tabs>
+      </w:pPr>
+    </w:p>
+    <w:p>
+      <w:pPr>
+        <w:tabs>
+          <w:tab w:val="left" w:pos="3404"/>
+        </w:tabs>
+      </w:pPr>
+    </w:p>
+    <w:p>
+      <w:pPr>
+        <w:tabs>
+          <w:tab w:val="left" w:pos="3404"/>
+        </w:tabs>
+      </w:pPr>
+    </w:p>
+    <w:p>
+      <w:pPr>
+        <w:tabs>
+          <w:tab w:val="left" w:pos="3404"/>
+        </w:tabs>
+      </w:pPr>
+    </w:p>
+    <w:p>
+      <w:pPr>
+        <w:tabs>
+          <w:tab w:val="left" w:pos="3404"/>
+        </w:tabs>
+      </w:pPr>
+    </w:p>
+    <w:p>
+      <w:pPr>
+        <w:tabs>
+          <w:tab w:val="left" w:pos="3404"/>
+        </w:tabs>
+      </w:pPr>
+    </w:p>
+    <w:p>
+      <w:pPr>
+        <w:tabs>
+          <w:tab w:val="left" w:pos="3404"/>
+        </w:tabs>
+      </w:pPr>
+    </w:p>
+    <w:p>
+      <w:pPr>
+        <w:tabs>
+          <w:tab w:val="left" w:pos="3404"/>
+        </w:tabs>
+      </w:pPr>
+    </w:p>
+    <w:p>
+      <w:pPr>
+        <w:tabs>
+          <w:tab w:val="left" w:pos="3404"/>
+        </w:tabs>
+      </w:pPr>
+    </w:p>
+    <w:p>
+      <w:pPr>
+        <w:tabs>
+          <w:tab w:val="left" w:pos="3404"/>
+        </w:tabs>
+      </w:pPr>
+    </w:p>
+    <w:p>
+      <w:pPr>
+        <w:tabs>
+          <w:tab w:val="left" w:pos="3404"/>
+        </w:tabs>
+      </w:pPr>
+    </w:p>
+    <w:p>
+      <w:pPr>
+        <w:tabs>
+          <w:tab w:val="left" w:pos="3404"/>
+        </w:tabs>
+      </w:pPr>
+    </w:p>
+    <w:p>
+      <w:pPr>
+        <w:tabs>
+          <w:tab w:val="left" w:pos="3404"/>
+        </w:tabs>
+      </w:pPr>
+    </w:p>
+    <w:p>
+      <w:pPr>
+        <w:tabs>
+          <w:tab w:val="left" w:pos="3404"/>
+        </w:tabs>
+      </w:pPr>
+    </w:p>
+    <w:p>
+      <w:pPr>
+        <w:tabs>
+          <w:tab w:val="left" w:pos="3404"/>
+        </w:tabs>
+      </w:pPr>
+    </w:p>
+    <w:p>
+      <w:pPr>
+        <w:pStyle w:val="Heading1"/>
+      </w:pPr>
+      <w:r>
+        <w:t>Other CI/CD Alternatives</w:t>
+      </w:r>
+    </w:p>
+    <w:p/>
+    <w:p>
+      <w:pPr>
+        <w:pStyle w:val="Heading2"/>
+        <w:numPr>
+          <w:ilvl w:val="0"/>
+          <w:numId w:val="5"/>
+        </w:numPr>
+      </w:pPr>
+      <w:r>
+        <w:t>Jenkins:</w:t>
+      </w:r>
+    </w:p>
+    <w:p>
+      <w:pPr>
+        <w:pStyle w:val="Heading3"/>
+      </w:pPr>
+      <w:r>
+        <w:t>What?</w:t>
+      </w:r>
+    </w:p>
+    <w:p>
+      <w:pPr>
+        <w:pStyle w:val="ListParagraph"/>
+        <w:numPr>
+          <w:ilvl w:val="0"/>
+          <w:numId w:val="3"/>
+        </w:numPr>
+      </w:pPr>
+      <w:r>
+        <w:t xml:space="preserve">A free, open-source CI/CD automation server. Helps automate the parts of software development related to building, testing, and deploying to facilitate CI/CD. </w:t>
+      </w:r>
+    </w:p>
+    <w:p/>
+    <w:p>
+      <w:pPr>
+        <w:pStyle w:val="Heading3"/>
+      </w:pPr>
+      <w:r>
+        <w:t>Challenges vis a vis Git Actions:</w:t>
+      </w:r>
+    </w:p>
+    <w:p>
+      <w:pPr>
+        <w:pStyle w:val="ListParagraph"/>
+        <w:numPr>
+          <w:ilvl w:val="0"/>
+          <w:numId w:val="3"/>
+        </w:numPr>
+      </w:pPr>
+      <w:r>
+        <w:t>Need to know how to scale and operate the infrastructure to run it</w:t>
+      </w:r>
+    </w:p>
+    <w:p>
+      <w:pPr>
+        <w:pStyle w:val="ListParagraph"/>
+        <w:numPr>
+          <w:ilvl w:val="0"/>
+          <w:numId w:val="3"/>
+        </w:numPr>
+      </w:pPr>
+      <w:r>
+        <w:t>Keep the plugins up-to-date</w:t>
+      </w:r>
+    </w:p>
+    <w:p>
+      <w:pPr>
+        <w:pStyle w:val="ListParagraph"/>
+        <w:numPr>
+          <w:ilvl w:val="0"/>
+          <w:numId w:val="3"/>
+        </w:numPr>
+      </w:pPr>
+      <w:r>
+        <w:t>Running a Jenkins server costs money even if you are not running any builds</w:t>
+      </w:r>
+    </w:p>
+    <w:p>
+      <w:pPr>
+        <w:pStyle w:val="ListParagraph"/>
+        <w:numPr>
+          <w:ilvl w:val="0"/>
+          <w:numId w:val="3"/>
+        </w:numPr>
+      </w:pPr>
+      <w:r>
+        <w:t>Reliance on plugins that come with updates that need to be installed from time to time</w:t>
+      </w:r>
+    </w:p>
+    <w:p>
+      <w:pPr>
+        <w:pStyle w:val="ListParagraph"/>
+        <w:numPr>
+          <w:ilvl w:val="0"/>
+          <w:numId w:val="3"/>
+        </w:numPr>
+      </w:pPr>
+      <w:r>
+        <w:t xml:space="preserve">Jenkins offers a sequential pipeline (one job after the </w:t>
+      </w:r>
+      <w:r>
+        <w:t xml:space="preserve">other) vs. GitHub Actions which can run multiple jobs in parallel using the master-slave (coordinator and build node) architecture. </w:t>
+      </w:r>
+    </w:p>
+    <w:p>
+      <w:pPr>
+        <w:pStyle w:val="ListParagraph"/>
+        <w:numPr>
+          <w:ilvl w:val="0"/>
+          <w:numId w:val="3"/>
+        </w:numPr>
+      </w:pPr>
+      <w:r>
+        <w:t>Jenkins relies on a single server environment to run all the jobs, while, GitHub Actions relies on separate VM’s runners</w:t>
+      </w:r>
+      <w:r>
+        <w:t xml:space="preserve"> in  parallel</w:t>
+      </w:r>
+    </w:p>
+    <w:p>
+      <w:pPr>
+        <w:jc w:val="center"/>
+        <w:rPr>
+          <w:b/>
+          <w:bCs/>
+          <w:sz w:val="32"/>
+          <w:szCs w:val="32"/>
+        </w:rPr>
+      </w:pPr>
+      <w:r>
+        <w:rPr>
+          <w:b/>
+          <w:bCs/>
+          <w:sz w:val="32"/>
+          <w:szCs w:val="32"/>
+        </w:rPr>
+        <w:t>Key tradeoff: Managed vs unmanaged platform</w:t>
+      </w:r>
+    </w:p>
+    <w:p>
+      <w:pPr>
+        <w:pStyle w:val="Heading3"/>
+      </w:pPr>
+      <w:r>
+        <w:t xml:space="preserve">References: </w:t>
+      </w:r>
+    </w:p>
+    <w:p>
+      <w:pPr>
+        <w:pStyle w:val="ListParagraph"/>
+        <w:numPr>
+          <w:ilvl w:val="0"/>
+          <w:numId w:val="6"/>
+        </w:numPr>
+      </w:pPr>
+      <w:hyperlink r:id="rId5" w:history="1">
+        <w:r>
+          <w:rPr>
+            <w:rStyle w:val="Hyperlink"/>
+          </w:rPr>
+          <w:t>https://blog.bitsrc.io/github-actions-or-jenkins-making-the-right-choice-for-you-9ac774684c8</w:t>
+        </w:r>
+      </w:hyperlink>
+    </w:p>
+    <w:p/>
+    <w:p>
+      <w:pPr>
+        <w:rPr>
+          <w:b/>
+          <w:bCs/>
+          <w:sz w:val="32"/>
+          <w:szCs w:val="32"/>
+        </w:rPr>
+      </w:pPr>
+    </w:p>
+    <w:p>
+      <w:pPr>
+        <w:pStyle w:val="Heading2"/>
+        <w:numPr>
+          <w:ilvl w:val="0"/>
+          <w:numId w:val="5"/>
+        </w:numPr>
+      </w:pPr>
+      <w:r>
+        <w:t>Teamcity</w:t>
+      </w:r>
+    </w:p>
+    <w:p>
+      <w:pPr>
         <w:rPr>
           <w:b/>
           <w:bCs/>
           <w:u w:val="single"/>
         </w:rPr>
       </w:pPr>
+    </w:p>
+    <w:p>
+      <w:pPr>
+        <w:pStyle w:val="Heading3"/>
+      </w:pPr>
+      <w:r>
+        <w:t>What?</w:t>
+      </w:r>
+    </w:p>
+    <w:p>
+      <w:pPr>
+        <w:pStyle w:val="ListParagraph"/>
+        <w:numPr>
+          <w:ilvl w:val="0"/>
+          <w:numId w:val="3"/>
+        </w:numPr>
+      </w:pPr>
+      <w:r>
+        <w:t xml:space="preserve">Another </w:t>
+      </w:r>
+      <w:r>
+        <w:t xml:space="preserve">on-premise </w:t>
+      </w:r>
+      <w:r>
+        <w:t>CI/CD tool offered by JetBrains</w:t>
+      </w:r>
+    </w:p>
+    <w:p>
+      <w:pPr>
+        <w:pStyle w:val="Heading3"/>
+      </w:pPr>
+      <w:r>
+        <w:t>Why?</w:t>
+      </w:r>
+    </w:p>
+    <w:p>
+      <w:pPr>
+        <w:pStyle w:val="ListParagraph"/>
+        <w:numPr>
+          <w:ilvl w:val="0"/>
+          <w:numId w:val="3"/>
+        </w:numPr>
+      </w:pPr>
+      <w:r>
+        <w:t>Onpremise service; GitHub Actions is a cloud SAAS service</w:t>
+      </w:r>
+    </w:p>
+    <w:p>
+      <w:pPr>
+        <w:pStyle w:val="ListParagraph"/>
+        <w:numPr>
+          <w:ilvl w:val="0"/>
+          <w:numId w:val="3"/>
+        </w:numPr>
+      </w:pPr>
+      <w:r>
+        <w:t xml:space="preserve">Teamcity you </w:t>
+      </w:r>
       <w:r>
         <w:rPr>
           <w:b/>
           <w:bCs/>
           <w:u w:val="single"/>
         </w:rPr>
-        <w:t>Git Actions</w:t>
-      </w:r>
-    </w:p>
+        <w:t>p</w:t>
+      </w:r>
+      <w:r>
+        <w:t>ay per ‘agent’; in GitHub, you pay per minute of usage.</w:t>
+      </w:r>
+    </w:p>
+    <w:p>
+      <w:pPr>
+        <w:pStyle w:val="ListParagraph"/>
+        <w:numPr>
+          <w:ilvl w:val="0"/>
+          <w:numId w:val="3"/>
+        </w:numPr>
+      </w:pPr>
+      <w:r>
+        <w:t>Teamcity has predictable pricing; GitHub has less predictable pricing, but there are maximum tier limits involved.</w:t>
+      </w:r>
+    </w:p>
+    <w:p>
+      <w:pPr>
+        <w:rPr>
+          <w:b/>
+          <w:bCs/>
+          <w:u w:val="single"/>
+        </w:rPr>
+      </w:pPr>
+    </w:p>
+    <w:p>
+      <w:pPr>
+        <w:pStyle w:val="Heading3"/>
+      </w:pPr>
+      <w:r>
+        <w:t>References:</w:t>
+      </w:r>
+    </w:p>
+    <w:p>
+      <w:pPr>
+        <w:pStyle w:val="ListParagraph"/>
+        <w:numPr>
+          <w:ilvl w:val="0"/>
+          <w:numId w:val="3"/>
+        </w:numPr>
+      </w:pPr>
+      <w:hyperlink r:id="rId6" w:history="1">
+        <w:r>
+          <w:rPr>
+            <w:rStyle w:val="Hyperlink"/>
+          </w:rPr>
+          <w:t>https://stackshare.io/stackups/github-actions-vs-teamcity</w:t>
+        </w:r>
+      </w:hyperlink>
+    </w:p>
+    <w:p>
+      <w:pPr>
+        <w:pStyle w:val="ListParagraph"/>
+        <w:numPr>
+          <w:ilvl w:val="0"/>
+          <w:numId w:val="3"/>
+        </w:numPr>
+      </w:pPr>
+      <w:hyperlink r:id="rId7" w:history="1">
+        <w:r>
+          <w:rPr>
+            <w:rStyle w:val="Hyperlink"/>
+          </w:rPr>
+          <w:t>https://knapsackpro.com/ci_comparisons/github-actions/vs/teamcity</w:t>
+        </w:r>
+      </w:hyperlink>
+    </w:p>
+    <w:p/>
+    <w:p>
+      <w:pPr>
+        <w:pStyle w:val="Heading2"/>
+        <w:numPr>
+          <w:ilvl w:val="0"/>
+          <w:numId w:val="5"/>
+        </w:numPr>
+      </w:pPr>
+      <w:r>
+        <w:lastRenderedPageBreak/>
+        <w:t>Octopus</w:t>
+      </w:r>
+    </w:p>
+    <w:p/>
     <w:p>
       <w:r>
         <w:t>What?</w:t>
       </w:r>
     </w:p>
     <w:p>
-      <w:pPr>
-        <w:pStyle w:val="ListParagraph"/>
-        <w:numPr>
-          <w:ilvl w:val="0"/>
-          <w:numId w:val="3"/>
-        </w:numPr>
-      </w:pPr>
-      <w:r>
-        <w:t>Automate build, test, and deployment of features</w:t>
-      </w:r>
-    </w:p>
-    <w:p>
-      <w:pPr>
-        <w:pStyle w:val="ListParagraph"/>
-        <w:numPr>
-          <w:ilvl w:val="0"/>
-          <w:numId w:val="3"/>
-        </w:numPr>
-      </w:pPr>
-      <w:proofErr w:type="spellStart"/>
-      <w:r>
-        <w:t>Github’s</w:t>
-      </w:r>
-      <w:proofErr w:type="spellEnd"/>
-      <w:r>
-        <w:t xml:space="preserve"> CI/CD functionality</w:t>
-      </w:r>
-    </w:p>
-    <w:p>
-      <w:pPr>
-        <w:pStyle w:val="ListParagraph"/>
-        <w:ind w:left="1080"/>
-      </w:pPr>
-      <w:r>
-        <w:t>What is CI/CD?</w:t>
-      </w:r>
-    </w:p>
-    <w:p>
-      <w:pPr>
-        <w:pStyle w:val="ListParagraph"/>
-        <w:numPr>
-          <w:ilvl w:val="1"/>
-          <w:numId w:val="3"/>
-        </w:numPr>
-      </w:pPr>
-      <w:r>
-        <w:t xml:space="preserve">CI/CD is continuous integration/continuous deployment. It means integrating code changes/feature development into the main branch continuously as the team produces it, rather than all at once. Continuous deployment means “shipping” the changes by putting them into a deployable environment continuously as soon as the team has validated them. </w:t>
-      </w:r>
-    </w:p>
-    <w:p>
-      <w:r>
-        <w:t>Why?</w:t>
-      </w:r>
-    </w:p>
-    <w:p>
-      <w:pPr>
-        <w:pStyle w:val="ListParagraph"/>
-        <w:numPr>
-          <w:ilvl w:val="0"/>
-          <w:numId w:val="3"/>
-        </w:numPr>
-      </w:pPr>
-      <w:r>
-        <w:t>Very easy to use and easy to pick up if you already know Git (most people do)</w:t>
-      </w:r>
-    </w:p>
-    <w:p>
-      <w:pPr>
-        <w:pStyle w:val="ListParagraph"/>
-        <w:numPr>
-          <w:ilvl w:val="0"/>
-          <w:numId w:val="3"/>
-        </w:numPr>
-      </w:pPr>
-    </w:p>
+      <w:r>
+        <w:t>Octopus Deploy is the first platform to enable your developers, release managers, and operations folks to bring all automation into a single place.</w:t>
+      </w:r>
+    </w:p>
+    <w:p/>
+    <w:p/>
+    <w:p>
+      <w:r>
+        <w:t xml:space="preserve">Live demo!! </w:t>
+      </w:r>
+    </w:p>
+    <w:p>
+      <w:pPr>
+        <w:pStyle w:val="ListParagraph"/>
+      </w:pPr>
+    </w:p>
+    <w:p/>
     <w:sectPr>
       <w:pgSz w:w="12240" w:h="15840"/>
       <w:pgMar w:top="1440" w:right="1440" w:bottom="1440" w:left="1440" w:header="720" w:footer="720" w:gutter="0"/>
@@ -116,16 +754,17 @@
   <w:abstractNum w:abstractNumId="0" w15:restartNumberingAfterBreak="0">
     <w:nsid w:val="04404430"/>
     <w:multiLevelType w:val="hybridMultilevel"/>
-    <w:tmpl w:val="B2BAFA18"/>
-    <w:lvl w:ilvl="0" w:tplc="8758DA3C">
-      <w:numFmt w:val="bullet"/>
-      <w:lvlText w:val="-"/>
+    <w:tmpl w:val="7E6EE598"/>
+    <w:lvl w:ilvl="0" w:tplc="04090001">
+      <w:start w:val="1"/>
+      <w:numFmt w:val="bullet"/>
+      <w:lvlText w:val=""/>
       <w:lvlJc w:val="left"/>
       <w:pPr>
         <w:ind w:left="1080" w:hanging="360"/>
       </w:pPr>
       <w:rPr>
-        <w:rFonts w:ascii="Calibri" w:eastAsiaTheme="minorHAnsi" w:hAnsi="Calibri" w:cs="Calibri" w:hint="default"/>
+        <w:rFonts w:ascii="Symbol" w:hAnsi="Symbol" w:hint="default"/>
       </w:rPr>
     </w:lvl>
     <w:lvl w:ilvl="1" w:tplc="04090003">
@@ -338,6 +977,95 @@
     </w:lvl>
   </w:abstractNum>
   <w:abstractNum w:abstractNumId="2" w15:restartNumberingAfterBreak="0">
+    <w:nsid w:val="146C2F76"/>
+    <w:multiLevelType w:val="hybridMultilevel"/>
+    <w:tmpl w:val="08E0D56C"/>
+    <w:lvl w:ilvl="0" w:tplc="04090011">
+      <w:start w:val="1"/>
+      <w:numFmt w:val="decimal"/>
+      <w:lvlText w:val="%1)"/>
+      <w:lvlJc w:val="left"/>
+      <w:pPr>
+        <w:ind w:left="720" w:hanging="360"/>
+      </w:pPr>
+      <w:rPr>
+        <w:rFonts w:hint="default"/>
+      </w:rPr>
+    </w:lvl>
+    <w:lvl w:ilvl="1" w:tplc="04090019" w:tentative="1">
+      <w:start w:val="1"/>
+      <w:numFmt w:val="lowerLetter"/>
+      <w:lvlText w:val="%2."/>
+      <w:lvlJc w:val="left"/>
+      <w:pPr>
+        <w:ind w:left="1440" w:hanging="360"/>
+      </w:pPr>
+    </w:lvl>
+    <w:lvl w:ilvl="2" w:tplc="0409001B" w:tentative="1">
+      <w:start w:val="1"/>
+      <w:numFmt w:val="lowerRoman"/>
+      <w:lvlText w:val="%3."/>
+      <w:lvlJc w:val="right"/>
+      <w:pPr>
+        <w:ind w:left="2160" w:hanging="180"/>
+      </w:pPr>
+    </w:lvl>
+    <w:lvl w:ilvl="3" w:tplc="0409000F" w:tentative="1">
+      <w:start w:val="1"/>
+      <w:numFmt w:val="decimal"/>
+      <w:lvlText w:val="%4."/>
+      <w:lvlJc w:val="left"/>
+      <w:pPr>
+        <w:ind w:left="2880" w:hanging="360"/>
+      </w:pPr>
+    </w:lvl>
+    <w:lvl w:ilvl="4" w:tplc="04090019" w:tentative="1">
+      <w:start w:val="1"/>
+      <w:numFmt w:val="lowerLetter"/>
+      <w:lvlText w:val="%5."/>
+      <w:lvlJc w:val="left"/>
+      <w:pPr>
+        <w:ind w:left="3600" w:hanging="360"/>
+      </w:pPr>
+    </w:lvl>
+    <w:lvl w:ilvl="5" w:tplc="0409001B" w:tentative="1">
+      <w:start w:val="1"/>
+      <w:numFmt w:val="lowerRoman"/>
+      <w:lvlText w:val="%6."/>
+      <w:lvlJc w:val="right"/>
+      <w:pPr>
+        <w:ind w:left="4320" w:hanging="180"/>
+      </w:pPr>
+    </w:lvl>
+    <w:lvl w:ilvl="6" w:tplc="0409000F" w:tentative="1">
+      <w:start w:val="1"/>
+      <w:numFmt w:val="decimal"/>
+      <w:lvlText w:val="%7."/>
+      <w:lvlJc w:val="left"/>
+      <w:pPr>
+        <w:ind w:left="5040" w:hanging="360"/>
+      </w:pPr>
+    </w:lvl>
+    <w:lvl w:ilvl="7" w:tplc="04090019" w:tentative="1">
+      <w:start w:val="1"/>
+      <w:numFmt w:val="lowerLetter"/>
+      <w:lvlText w:val="%8."/>
+      <w:lvlJc w:val="left"/>
+      <w:pPr>
+        <w:ind w:left="5760" w:hanging="360"/>
+      </w:pPr>
+    </w:lvl>
+    <w:lvl w:ilvl="8" w:tplc="0409001B" w:tentative="1">
+      <w:start w:val="1"/>
+      <w:numFmt w:val="lowerRoman"/>
+      <w:lvlText w:val="%9."/>
+      <w:lvlJc w:val="right"/>
+      <w:pPr>
+        <w:ind w:left="6480" w:hanging="180"/>
+      </w:pPr>
+    </w:lvl>
+  </w:abstractNum>
+  <w:abstractNum w:abstractNumId="3" w15:restartNumberingAfterBreak="0">
     <w:nsid w:val="34735178"/>
     <w:multiLevelType w:val="hybridMultilevel"/>
     <w:tmpl w:val="3D400904"/>
@@ -449,14 +1177,225 @@
       </w:rPr>
     </w:lvl>
   </w:abstractNum>
+  <w:abstractNum w:abstractNumId="4" w15:restartNumberingAfterBreak="0">
+    <w:nsid w:val="766E208A"/>
+    <w:multiLevelType w:val="hybridMultilevel"/>
+    <w:tmpl w:val="01C064D4"/>
+    <w:lvl w:ilvl="0" w:tplc="04090001">
+      <w:start w:val="1"/>
+      <w:numFmt w:val="bullet"/>
+      <w:lvlText w:val=""/>
+      <w:lvlJc w:val="left"/>
+      <w:pPr>
+        <w:ind w:left="720" w:hanging="360"/>
+      </w:pPr>
+      <w:rPr>
+        <w:rFonts w:ascii="Symbol" w:hAnsi="Symbol" w:hint="default"/>
+      </w:rPr>
+    </w:lvl>
+    <w:lvl w:ilvl="1" w:tplc="04090003" w:tentative="1">
+      <w:start w:val="1"/>
+      <w:numFmt w:val="bullet"/>
+      <w:lvlText w:val="o"/>
+      <w:lvlJc w:val="left"/>
+      <w:pPr>
+        <w:ind w:left="1440" w:hanging="360"/>
+      </w:pPr>
+      <w:rPr>
+        <w:rFonts w:ascii="Courier New" w:hAnsi="Courier New" w:hint="default"/>
+      </w:rPr>
+    </w:lvl>
+    <w:lvl w:ilvl="2" w:tplc="04090005" w:tentative="1">
+      <w:start w:val="1"/>
+      <w:numFmt w:val="bullet"/>
+      <w:lvlText w:val=""/>
+      <w:lvlJc w:val="left"/>
+      <w:pPr>
+        <w:ind w:left="2160" w:hanging="360"/>
+      </w:pPr>
+      <w:rPr>
+        <w:rFonts w:ascii="Wingdings" w:hAnsi="Wingdings" w:hint="default"/>
+      </w:rPr>
+    </w:lvl>
+    <w:lvl w:ilvl="3" w:tplc="04090001" w:tentative="1">
+      <w:start w:val="1"/>
+      <w:numFmt w:val="bullet"/>
+      <w:lvlText w:val=""/>
+      <w:lvlJc w:val="left"/>
+      <w:pPr>
+        <w:ind w:left="2880" w:hanging="360"/>
+      </w:pPr>
+      <w:rPr>
+        <w:rFonts w:ascii="Symbol" w:hAnsi="Symbol" w:hint="default"/>
+      </w:rPr>
+    </w:lvl>
+    <w:lvl w:ilvl="4" w:tplc="04090003" w:tentative="1">
+      <w:start w:val="1"/>
+      <w:numFmt w:val="bullet"/>
+      <w:lvlText w:val="o"/>
+      <w:lvlJc w:val="left"/>
+      <w:pPr>
+        <w:ind w:left="3600" w:hanging="360"/>
+      </w:pPr>
+      <w:rPr>
+        <w:rFonts w:ascii="Courier New" w:hAnsi="Courier New" w:hint="default"/>
+      </w:rPr>
+    </w:lvl>
+    <w:lvl w:ilvl="5" w:tplc="04090005" w:tentative="1">
+      <w:start w:val="1"/>
+      <w:numFmt w:val="bullet"/>
+      <w:lvlText w:val=""/>
+      <w:lvlJc w:val="left"/>
+      <w:pPr>
+        <w:ind w:left="4320" w:hanging="360"/>
+      </w:pPr>
+      <w:rPr>
+        <w:rFonts w:ascii="Wingdings" w:hAnsi="Wingdings" w:hint="default"/>
+      </w:rPr>
+    </w:lvl>
+    <w:lvl w:ilvl="6" w:tplc="04090001" w:tentative="1">
+      <w:start w:val="1"/>
+      <w:numFmt w:val="bullet"/>
+      <w:lvlText w:val=""/>
+      <w:lvlJc w:val="left"/>
+      <w:pPr>
+        <w:ind w:left="5040" w:hanging="360"/>
+      </w:pPr>
+      <w:rPr>
+        <w:rFonts w:ascii="Symbol" w:hAnsi="Symbol" w:hint="default"/>
+      </w:rPr>
+    </w:lvl>
+    <w:lvl w:ilvl="7" w:tplc="04090003" w:tentative="1">
+      <w:start w:val="1"/>
+      <w:numFmt w:val="bullet"/>
+      <w:lvlText w:val="o"/>
+      <w:lvlJc w:val="left"/>
+      <w:pPr>
+        <w:ind w:left="5760" w:hanging="360"/>
+      </w:pPr>
+      <w:rPr>
+        <w:rFonts w:ascii="Courier New" w:hAnsi="Courier New" w:hint="default"/>
+      </w:rPr>
+    </w:lvl>
+    <w:lvl w:ilvl="8" w:tplc="04090005" w:tentative="1">
+      <w:start w:val="1"/>
+      <w:numFmt w:val="bullet"/>
+      <w:lvlText w:val=""/>
+      <w:lvlJc w:val="left"/>
+      <w:pPr>
+        <w:ind w:left="6480" w:hanging="360"/>
+      </w:pPr>
+      <w:rPr>
+        <w:rFonts w:ascii="Wingdings" w:hAnsi="Wingdings" w:hint="default"/>
+      </w:rPr>
+    </w:lvl>
+  </w:abstractNum>
+  <w:abstractNum w:abstractNumId="5" w15:restartNumberingAfterBreak="0">
+    <w:nsid w:val="7C034E26"/>
+    <w:multiLevelType w:val="hybridMultilevel"/>
+    <w:tmpl w:val="B456C794"/>
+    <w:lvl w:ilvl="0" w:tplc="04090011">
+      <w:start w:val="1"/>
+      <w:numFmt w:val="decimal"/>
+      <w:lvlText w:val="%1)"/>
+      <w:lvlJc w:val="left"/>
+      <w:pPr>
+        <w:ind w:left="720" w:hanging="360"/>
+      </w:pPr>
+      <w:rPr>
+        <w:rFonts w:hint="default"/>
+      </w:rPr>
+    </w:lvl>
+    <w:lvl w:ilvl="1" w:tplc="04090019" w:tentative="1">
+      <w:start w:val="1"/>
+      <w:numFmt w:val="lowerLetter"/>
+      <w:lvlText w:val="%2."/>
+      <w:lvlJc w:val="left"/>
+      <w:pPr>
+        <w:ind w:left="1440" w:hanging="360"/>
+      </w:pPr>
+    </w:lvl>
+    <w:lvl w:ilvl="2" w:tplc="0409001B" w:tentative="1">
+      <w:start w:val="1"/>
+      <w:numFmt w:val="lowerRoman"/>
+      <w:lvlText w:val="%3."/>
+      <w:lvlJc w:val="right"/>
+      <w:pPr>
+        <w:ind w:left="2160" w:hanging="180"/>
+      </w:pPr>
+    </w:lvl>
+    <w:lvl w:ilvl="3" w:tplc="0409000F" w:tentative="1">
+      <w:start w:val="1"/>
+      <w:numFmt w:val="decimal"/>
+      <w:lvlText w:val="%4."/>
+      <w:lvlJc w:val="left"/>
+      <w:pPr>
+        <w:ind w:left="2880" w:hanging="360"/>
+      </w:pPr>
+    </w:lvl>
+    <w:lvl w:ilvl="4" w:tplc="04090019" w:tentative="1">
+      <w:start w:val="1"/>
+      <w:numFmt w:val="lowerLetter"/>
+      <w:lvlText w:val="%5."/>
+      <w:lvlJc w:val="left"/>
+      <w:pPr>
+        <w:ind w:left="3600" w:hanging="360"/>
+      </w:pPr>
+    </w:lvl>
+    <w:lvl w:ilvl="5" w:tplc="0409001B" w:tentative="1">
+      <w:start w:val="1"/>
+      <w:numFmt w:val="lowerRoman"/>
+      <w:lvlText w:val="%6."/>
+      <w:lvlJc w:val="right"/>
+      <w:pPr>
+        <w:ind w:left="4320" w:hanging="180"/>
+      </w:pPr>
+    </w:lvl>
+    <w:lvl w:ilvl="6" w:tplc="0409000F" w:tentative="1">
+      <w:start w:val="1"/>
+      <w:numFmt w:val="decimal"/>
+      <w:lvlText w:val="%7."/>
+      <w:lvlJc w:val="left"/>
+      <w:pPr>
+        <w:ind w:left="5040" w:hanging="360"/>
+      </w:pPr>
+    </w:lvl>
+    <w:lvl w:ilvl="7" w:tplc="04090019" w:tentative="1">
+      <w:start w:val="1"/>
+      <w:numFmt w:val="lowerLetter"/>
+      <w:lvlText w:val="%8."/>
+      <w:lvlJc w:val="left"/>
+      <w:pPr>
+        <w:ind w:left="5760" w:hanging="360"/>
+      </w:pPr>
+    </w:lvl>
+    <w:lvl w:ilvl="8" w:tplc="0409001B" w:tentative="1">
+      <w:start w:val="1"/>
+      <w:numFmt w:val="lowerRoman"/>
+      <w:lvlText w:val="%9."/>
+      <w:lvlJc w:val="right"/>
+      <w:pPr>
+        <w:ind w:left="6480" w:hanging="180"/>
+      </w:pPr>
+    </w:lvl>
+  </w:abstractNum>
   <w:num w:numId="1">
-    <w:abstractNumId w:val="2"/>
+    <w:abstractNumId w:val="3"/>
   </w:num>
   <w:num w:numId="2">
     <w:abstractNumId w:val="1"/>
   </w:num>
   <w:num w:numId="3">
     <w:abstractNumId w:val="0"/>
+  </w:num>
+  <w:num w:numId="4">
+    <w:abstractNumId w:val="5"/>
+  </w:num>
+  <w:num w:numId="5">
+    <w:abstractNumId w:val="2"/>
+  </w:num>
+  <w:num w:numId="6">
+    <w:abstractNumId w:val="4"/>
   </w:num>
 </w:numbering>
 </file>
@@ -856,6 +1795,69 @@
     <w:name w:val="Normal"/>
     <w:qFormat/>
   </w:style>
+  <w:style w:type="paragraph" w:styleId="Heading1">
+    <w:name w:val="heading 1"/>
+    <w:basedOn w:val="Normal"/>
+    <w:next w:val="Normal"/>
+    <w:link w:val="Heading1Char"/>
+    <w:uiPriority w:val="9"/>
+    <w:qFormat/>
+    <w:rsid w:val="00553988"/>
+    <w:pPr>
+      <w:keepNext/>
+      <w:keepLines/>
+      <w:spacing w:before="240"/>
+      <w:outlineLvl w:val="0"/>
+    </w:pPr>
+    <w:rPr>
+      <w:rFonts w:asciiTheme="majorHAnsi" w:eastAsiaTheme="majorEastAsia" w:hAnsiTheme="majorHAnsi" w:cstheme="majorBidi"/>
+      <w:color w:val="2F5496" w:themeColor="accent1" w:themeShade="BF"/>
+      <w:sz w:val="32"/>
+      <w:szCs w:val="32"/>
+    </w:rPr>
+  </w:style>
+  <w:style w:type="paragraph" w:styleId="Heading2">
+    <w:name w:val="heading 2"/>
+    <w:basedOn w:val="Normal"/>
+    <w:next w:val="Normal"/>
+    <w:link w:val="Heading2Char"/>
+    <w:uiPriority w:val="9"/>
+    <w:unhideWhenUsed/>
+    <w:qFormat/>
+    <w:rsid w:val="00553988"/>
+    <w:pPr>
+      <w:keepNext/>
+      <w:keepLines/>
+      <w:spacing w:before="40"/>
+      <w:outlineLvl w:val="1"/>
+    </w:pPr>
+    <w:rPr>
+      <w:rFonts w:asciiTheme="majorHAnsi" w:eastAsiaTheme="majorEastAsia" w:hAnsiTheme="majorHAnsi" w:cstheme="majorBidi"/>
+      <w:color w:val="2F5496" w:themeColor="accent1" w:themeShade="BF"/>
+      <w:sz w:val="26"/>
+      <w:szCs w:val="26"/>
+    </w:rPr>
+  </w:style>
+  <w:style w:type="paragraph" w:styleId="Heading3">
+    <w:name w:val="heading 3"/>
+    <w:basedOn w:val="Normal"/>
+    <w:next w:val="Normal"/>
+    <w:link w:val="Heading3Char"/>
+    <w:uiPriority w:val="9"/>
+    <w:unhideWhenUsed/>
+    <w:qFormat/>
+    <w:rsid w:val="00D8108E"/>
+    <w:pPr>
+      <w:keepNext/>
+      <w:keepLines/>
+      <w:spacing w:before="40"/>
+      <w:outlineLvl w:val="2"/>
+    </w:pPr>
+    <w:rPr>
+      <w:rFonts w:asciiTheme="majorHAnsi" w:eastAsiaTheme="majorEastAsia" w:hAnsiTheme="majorHAnsi" w:cstheme="majorBidi"/>
+      <w:color w:val="1F3763" w:themeColor="accent1" w:themeShade="7F"/>
+    </w:rPr>
+  </w:style>
   <w:style w:type="character" w:default="1" w:styleId="DefaultParagraphFont">
     <w:name w:val="Default Paragraph Font"/>
     <w:uiPriority w:val="1"/>
@@ -893,6 +1895,89 @@
       <w:ind w:left="720"/>
       <w:contextualSpacing/>
     </w:pPr>
+  </w:style>
+  <w:style w:type="character" w:styleId="Hyperlink">
+    <w:name w:val="Hyperlink"/>
+    <w:basedOn w:val="DefaultParagraphFont"/>
+    <w:uiPriority w:val="99"/>
+    <w:unhideWhenUsed/>
+    <w:rsid w:val="003D46CD"/>
+    <w:rPr>
+      <w:color w:val="0563C1" w:themeColor="hyperlink"/>
+      <w:u w:val="single"/>
+    </w:rPr>
+  </w:style>
+  <w:style w:type="character" w:styleId="UnresolvedMention">
+    <w:name w:val="Unresolved Mention"/>
+    <w:basedOn w:val="DefaultParagraphFont"/>
+    <w:uiPriority w:val="99"/>
+    <w:semiHidden/>
+    <w:unhideWhenUsed/>
+    <w:rsid w:val="003D46CD"/>
+    <w:rPr>
+      <w:color w:val="605E5C"/>
+      <w:shd w:val="clear" w:color="auto" w:fill="E1DFDD"/>
+    </w:rPr>
+  </w:style>
+  <w:style w:type="character" w:customStyle="1" w:styleId="Heading1Char">
+    <w:name w:val="Heading 1 Char"/>
+    <w:basedOn w:val="DefaultParagraphFont"/>
+    <w:link w:val="Heading1"/>
+    <w:uiPriority w:val="9"/>
+    <w:rsid w:val="00553988"/>
+    <w:rPr>
+      <w:rFonts w:asciiTheme="majorHAnsi" w:eastAsiaTheme="majorEastAsia" w:hAnsiTheme="majorHAnsi" w:cstheme="majorBidi"/>
+      <w:color w:val="2F5496" w:themeColor="accent1" w:themeShade="BF"/>
+      <w:sz w:val="32"/>
+      <w:szCs w:val="32"/>
+    </w:rPr>
+  </w:style>
+  <w:style w:type="character" w:customStyle="1" w:styleId="Heading2Char">
+    <w:name w:val="Heading 2 Char"/>
+    <w:basedOn w:val="DefaultParagraphFont"/>
+    <w:link w:val="Heading2"/>
+    <w:uiPriority w:val="9"/>
+    <w:rsid w:val="00553988"/>
+    <w:rPr>
+      <w:rFonts w:asciiTheme="majorHAnsi" w:eastAsiaTheme="majorEastAsia" w:hAnsiTheme="majorHAnsi" w:cstheme="majorBidi"/>
+      <w:color w:val="2F5496" w:themeColor="accent1" w:themeShade="BF"/>
+      <w:sz w:val="26"/>
+      <w:szCs w:val="26"/>
+    </w:rPr>
+  </w:style>
+  <w:style w:type="character" w:customStyle="1" w:styleId="Heading3Char">
+    <w:name w:val="Heading 3 Char"/>
+    <w:basedOn w:val="DefaultParagraphFont"/>
+    <w:link w:val="Heading3"/>
+    <w:uiPriority w:val="9"/>
+    <w:rsid w:val="00D8108E"/>
+    <w:rPr>
+      <w:rFonts w:asciiTheme="majorHAnsi" w:eastAsiaTheme="majorEastAsia" w:hAnsiTheme="majorHAnsi" w:cstheme="majorBidi"/>
+      <w:color w:val="1F3763" w:themeColor="accent1" w:themeShade="7F"/>
+    </w:rPr>
+  </w:style>
+  <w:style w:type="character" w:styleId="FollowedHyperlink">
+    <w:name w:val="FollowedHyperlink"/>
+    <w:basedOn w:val="DefaultParagraphFont"/>
+    <w:uiPriority w:val="99"/>
+    <w:semiHidden/>
+    <w:unhideWhenUsed/>
+    <w:rsid w:val="00D8108E"/>
+    <w:rPr>
+      <w:color w:val="954F72" w:themeColor="followedHyperlink"/>
+      <w:u w:val="single"/>
+    </w:rPr>
+  </w:style>
+  <w:style w:type="character" w:styleId="Strong">
+    <w:name w:val="Strong"/>
+    <w:basedOn w:val="DefaultParagraphFont"/>
+    <w:uiPriority w:val="22"/>
+    <w:qFormat/>
+    <w:rsid w:val="00D8108E"/>
+    <w:rPr>
+      <w:b/>
+      <w:bCs/>
+    </w:rPr>
   </w:style>
 </w:styles>
 </file>

</xml_diff>